<commit_message>
PI demo version 1 added
</commit_message>
<xml_diff>
--- a/Parallel Imaging/Parallel Imaging Demo.docx
+++ b/Parallel Imaging/Parallel Imaging Demo.docx
@@ -541,18 +541,7 @@
                       <w:sz w:val="32"/>
                       <w:szCs w:val="32"/>
                     </w:rPr>
-                    <m:t>x</m:t>
-                  </m:r>
-                  <m:r>
-                    <m:rPr>
-                      <m:sty m:val="p"/>
-                    </m:rPr>
-                    <w:rPr>
-                      <w:rFonts w:ascii="Cambria Math" w:hAnsi="Cambria Math"/>
-                      <w:sz w:val="32"/>
-                      <w:szCs w:val="32"/>
-                    </w:rPr>
-                    <m:t>max</m:t>
+                    <m:t>xmax</m:t>
                   </m:r>
                 </m:sub>
               </m:sSub>
@@ -696,19 +685,38 @@
             </m:den>
           </m:f>
           <m:r>
+            <m:rPr>
+              <m:sty m:val="p"/>
+            </m:rPr>
             <w:rPr>
               <w:sz w:val="32"/>
               <w:szCs w:val="32"/>
             </w:rPr>
             <w:br/>
           </m:r>
+        </m:oMath>
+        <m:oMath>
           <m:r>
+            <m:rPr>
+              <m:sty m:val="p"/>
+            </m:rPr>
             <w:rPr>
               <w:sz w:val="32"/>
               <w:szCs w:val="32"/>
             </w:rPr>
             <w:br/>
-            <w:t>Therefore, change in the following three parameters yield change in FOV and/or image resolution,</w:t>
+          </m:r>
+        </m:oMath>
+        <m:oMath>
+          <m:r>
+            <m:rPr>
+              <m:sty m:val="p"/>
+            </m:rPr>
+            <w:rPr>
+              <w:sz w:val="32"/>
+              <w:szCs w:val="32"/>
+            </w:rPr>
+            <m:t>Therefore, change in the following three parameters yield change in FOV and/or image resolution,</m:t>
           </m:r>
         </m:oMath>
       </m:oMathPara>
@@ -1075,6 +1083,33 @@
           <w:szCs w:val="32"/>
         </w:rPr>
         <w:t>.</w:t>
+      </w:r>
+      <w:r>
+        <w:rPr>
+          <w:rFonts w:eastAsiaTheme="minorEastAsia"/>
+          <w:iCs/>
+          <w:sz w:val="32"/>
+          <w:szCs w:val="32"/>
+        </w:rPr>
+        <w:br/>
+      </w:r>
+      <w:r>
+        <w:rPr>
+          <w:rFonts w:eastAsiaTheme="minorEastAsia"/>
+          <w:b/>
+          <w:bCs/>
+          <w:iCs/>
+          <w:sz w:val="32"/>
+          <w:szCs w:val="32"/>
+        </w:rPr>
+        <w:t>Motivation of reducing Acquisition Time</w:t>
+      </w:r>
+      <w:r>
+        <w:rPr>
+          <w:sz w:val="32"/>
+          <w:szCs w:val="32"/>
+        </w:rPr>
+        <w:t xml:space="preserve"> (could be added)</w:t>
       </w:r>
       <w:r>
         <w:rPr>
@@ -1811,6 +1846,7 @@
           <w:sz w:val="32"/>
           <w:szCs w:val="32"/>
         </w:rPr>
+        <w:lastRenderedPageBreak/>
         <w:br/>
       </w:r>
       <w:r>
@@ -1819,7 +1855,6 @@
           <w:sz w:val="32"/>
           <w:szCs w:val="32"/>
         </w:rPr>
-        <w:lastRenderedPageBreak/>
         <w:br/>
         <w:t>Next:</w:t>
       </w:r>

</xml_diff>